<commit_message>
New translations [for translation] code_club_and_coderdojo_2023_framework_v1%20.docx (Czech)
</commit_message>
<xml_diff>
--- a/cs-CZ/resources/[for translation] Code_Club_and_CoderDojo_2023_Framework_V1%20.docx
+++ b/cs-CZ/resources/[for translation] Code_Club_and_CoderDojo_2023_Framework_V1%20.docx
@@ -123,7 +123,7 @@
         <w:pStyle w:val="P68B1DB1-Normal4"/>
       </w:pPr>
       <w:r>
-        <w:t xml:space="preserve">Vždy se řiďte místními doporučeními v oblasti veřejného zdraví, zvažte rizika ve vaší lokalitě a rozhodněte se, zda pořádáte sezení v klubu osobně po konzultaci s místem konání.</w:t>
+        <w:t xml:space="preserve">Vždy se řiďte místními doporučeními v oblasti veřejného zdraví, zvažte rizika ve vaší lokalitě a rozhodněte se, zda pořádat sezení v klubu osobně po konzultaci s místem konání.</w:t>
       </w:r>
     </w:p>
     <w:p>
@@ -140,7 +140,7 @@
         <w:pStyle w:val="P68B1DB1-Normal4"/>
       </w:pPr>
       <w:r>
-        <w:t xml:space="preserve">Pravidelně kontrolujte aktualizace místních doporučení zdravotnických institucí.</w:t>
+        <w:t xml:space="preserve">Pravidelně kontrolujte aktualizace doporučení místních zdravotnických institucí.</w:t>
       </w:r>
     </w:p>
     <w:p>
@@ -165,7 +165,7 @@
             <w:b w:val="1"/>
             <w:u w:val="single"/>
           </w:rPr>
-          <w:t xml:space="preserve">zásady ochrany dětí</w:t>
+          <w:t xml:space="preserve">zásady ochrany </w:t>
         </w:r>
       </w:hyperlink>
       <w:r>
@@ -458,7 +458,7 @@
               <w:pStyle w:val="P68B1DB1-Normal4"/>
             </w:pPr>
             <w:r>
-              <w:t xml:space="preserve">Směs obojího</w:t>
+              <w:t xml:space="preserve">Kombinace výše uvedeného</w:t>
             </w:r>
           </w:p>
         </w:tc>
@@ -613,7 +613,7 @@
               <w:t xml:space="preserve">osobní klubové hodiny s bezpečnostními opatřeními</w:t>
             </w:r>
             <w:r>
-              <w:t xml:space="preserve">, jako jsou rozestupy.</w:t>
+              <w:t xml:space="preserve">, jako je dodržování rozestupů.</w:t>
             </w:r>
           </w:p>
         </w:tc>
@@ -689,7 +689,7 @@
               <w:pStyle w:val="P68B1DB1-Normal4"/>
             </w:pPr>
             <w:r>
-              <w:t xml:space="preserve">Směs dvou nebo více výše uvedených</w:t>
+              <w:t xml:space="preserve">Kombinace dvou nebo více výše uvedených</w:t>
             </w:r>
           </w:p>
         </w:tc>
@@ -808,7 +808,7 @@
               <w:pStyle w:val="P68B1DB1-Normal4"/>
             </w:pPr>
             <w:r>
-              <w:t xml:space="preserve">Zajistěte rovné příležitosti pro mladé lidi a dospělé ve zvýšeném riziku koronaviru, a nabídněte jim bezpečné aktivity nebo alternativy k osobnímu setkání.</w:t>
+              <w:t xml:space="preserve">Zajistěte rovné příležitosti pro mladé lidi a dospělé při zvýšeném riziku koronaviru, a nabídněte jim bezpečné aktivity nebo alternativy k osobnímu setkání.</w:t>
             </w:r>
           </w:p>
           <w:p>
@@ -921,7 +921,7 @@
               <w:pStyle w:val="P68B1DB1-Normal4"/>
             </w:pPr>
             <w:r>
-              <w:t xml:space="preserve">Směs osobních hodin, online hodin a vzdálených aktivit</w:t>
+              <w:t xml:space="preserve">Kombinace osobních hodin, online hodin a vzdálených aktivit</w:t>
             </w:r>
           </w:p>
         </w:tc>
@@ -958,7 +958,7 @@
               <w:pStyle w:val="P68B1DB1-Normal4"/>
             </w:pPr>
             <w:r>
-              <w:t xml:space="preserve">Zajistěte rovné příležitosti pro mladé lidi a dospělé ve zvýšeném riziku koronaviru, a nabídněte jim bezpečné aktivity nebo alternativy k osobnímu setkání.</w:t>
+              <w:t xml:space="preserve">Zajistěte rovné příležitosti pro mladé lidi a dospělé při zvýšeném riziku koronaviru, a nabídněte jim bezpečné aktivity nebo alternativy k osobnímu setkání.</w:t>
             </w:r>
           </w:p>
           <w:p>

</xml_diff>